<commit_message>
updating js rough draft
</commit_message>
<xml_diff>
--- a/JS - rough draft.docx
+++ b/JS - rough draft.docx
@@ -38,48 +38,22 @@
     </w:p>
     <w:p>
       <w:r>
-        <w:t>The “Movies” page will take you to a page where the movies are broken down into several categories starting with “Occasion” and then lists occasion types in an &lt;</w:t>
-      </w:r>
-      <w:proofErr w:type="spellStart"/>
-      <w:r>
-        <w:t>ul</w:t>
-      </w:r>
-      <w:proofErr w:type="spellEnd"/>
-      <w:r>
-        <w:t xml:space="preserve">&gt; below it so the user can refine their search.  Next would be “TV Shows”, then “Recipes” using the same structure.  The “Videos” page would have videos from the author of the </w:t>
-      </w:r>
-      <w:proofErr w:type="spellStart"/>
-      <w:r>
-        <w:t>blog</w:t>
-      </w:r>
-      <w:proofErr w:type="spellEnd"/>
-      <w:r>
-        <w:t xml:space="preserve"> (me), whether it </w:t>
-      </w:r>
-      <w:proofErr w:type="gramStart"/>
-      <w:r>
-        <w:t>be</w:t>
-      </w:r>
-      <w:proofErr w:type="gramEnd"/>
-      <w:r>
-        <w:t xml:space="preserve"> recipes or movie reviews or entertaining tips.  The search bar from the home page would also remain on the page should the user want to search using a term rather than a parameter.  </w:t>
+        <w:t xml:space="preserve">The “Movies” page will take you to a page where the movies are broken down into several categories starting with “Occasion” and then lists occasion types in an &lt;ul&gt; below it so the user can refine their search.  Next would be “TV Shows”, then “Recipes” using the same structure.  The “Videos” page would have videos from the author of the blog (me), whether it be recipes or movie reviews or entertaining tips.  The search bar from the home page would also remain on the page should the user want to search using a term rather than a </w:t>
+      </w:r>
+      <w:r>
+        <w:t>category.</w:t>
+      </w:r>
+      <w:r>
+        <w:t xml:space="preserve">  </w:t>
       </w:r>
     </w:p>
     <w:p/>
     <w:p>
-      <w:proofErr w:type="spellStart"/>
       <w:r>
         <w:rPr>
           <w:u w:val="single"/>
         </w:rPr>
-        <w:t>Nav</w:t>
-      </w:r>
-      <w:proofErr w:type="spellEnd"/>
-      <w:r>
-        <w:rPr>
-          <w:u w:val="single"/>
-        </w:rPr>
-        <w:t xml:space="preserve"> bar:</w:t>
+        <w:t>Nav bar:</w:t>
       </w:r>
     </w:p>
     <w:p>
@@ -93,7 +67,58 @@
         <w:t xml:space="preserve">) and the </w:t>
       </w:r>
       <w:r>
-        <w:t xml:space="preserve">recourses available to them (Release Date and Platform).  </w:t>
+        <w:t>resources</w:t>
+      </w:r>
+      <w:r>
+        <w:t xml:space="preserve"> available to them (Release Date and Platform).</w:t>
+      </w:r>
+      <w:r>
+        <w:t xml:space="preserve">  </w:t>
+      </w:r>
+      <w:r>
+        <w:t xml:space="preserve">For example, if someone selects “comedy” under the Genre dropdown, it will bring user to a page filled with comedies </w:t>
+      </w:r>
+      <w:r>
+        <w:t xml:space="preserve">(like the home page, </w:t>
+      </w:r>
+      <w:r>
+        <w:t>users see the poster of the film/show).  There is a “Comedy” page title and a button beside it labeled “Subgenres”.  The “Subgenres” button has a dropdown menu that has a variety of subgenres (dark comedies, romantic comedies, standup come</w:t>
+      </w:r>
+      <w:r>
+        <w:t>dies, etc.).  When you select a subgenre, all of the titles that are not part of that group fade away (see Netflix as an example).</w:t>
+      </w:r>
+    </w:p>
+    <w:p/>
+    <w:p>
+      <w:r>
+        <w:t>Additionally, t</w:t>
+      </w:r>
+      <w:r>
+        <w:t xml:space="preserve">o help with the site organization, I will incorporate an API </w:t>
+      </w:r>
+      <w:r>
+        <w:t xml:space="preserve">using imdb.com </w:t>
+      </w:r>
+      <w:r>
+        <w:t>and/</w:t>
+      </w:r>
+      <w:r>
+        <w:t>or justwatch.com</w:t>
+      </w:r>
+      <w:r>
+        <w:t xml:space="preserve"> because</w:t>
+      </w:r>
+      <w:r>
+        <w:t xml:space="preserve"> </w:t>
+      </w:r>
+      <w:r>
+        <w:t>it contains all the information</w:t>
+      </w:r>
+      <w:r>
+        <w:t xml:space="preserve"> </w:t>
+      </w:r>
+      <w:r>
+        <w:t xml:space="preserve">I will need for a database.  </w:t>
       </w:r>
     </w:p>
     <w:sectPr>

</xml_diff>

<commit_message>
adding to JS brought draft
</commit_message>
<xml_diff>
--- a/JS - rough draft.docx
+++ b/JS - rough draft.docx
@@ -38,7 +38,61 @@
     </w:p>
     <w:p>
       <w:r>
-        <w:t xml:space="preserve">The “Movies” page will take you to a page where the movies are broken down into several categories starting with “Occasion” and then lists occasion types in an &lt;ul&gt; below it so the user can refine their search.  Next would be “TV Shows”, then “Recipes” using the same structure.  The “Videos” page would have videos from the author of the blog (me), whether it be recipes or movie reviews or entertaining tips.  The search bar from the home page would also remain on the page should the user want to search using a term rather than a </w:t>
+        <w:t xml:space="preserve">The “Movies” page will take you to a page where the movies </w:t>
+      </w:r>
+      <w:r>
+        <w:t>can be</w:t>
+      </w:r>
+      <w:r>
+        <w:t xml:space="preserve"> broken down into several categories</w:t>
+      </w:r>
+      <w:r>
+        <w:t xml:space="preserve"> using the dropdown menus in the </w:t>
+      </w:r>
+      <w:proofErr w:type="spellStart"/>
+      <w:r>
+        <w:t>Nav</w:t>
+      </w:r>
+      <w:proofErr w:type="spellEnd"/>
+      <w:r>
+        <w:t xml:space="preserve"> Bar to help refine the user’s search.  By adjusting the dropdowns, the movie post</w:t>
+      </w:r>
+      <w:r>
+        <w:t xml:space="preserve">ers that fall under the parameter of the search appear and all other films/shows fade away (see the </w:t>
+      </w:r>
+      <w:proofErr w:type="spellStart"/>
+      <w:r>
+        <w:t>Netflix</w:t>
+      </w:r>
+      <w:proofErr w:type="spellEnd"/>
+      <w:r>
+        <w:t xml:space="preserve"> website as an example).  Next would be “TV Shows”, which would operate in the same way as the “Movie” page does. </w:t>
+      </w:r>
+    </w:p>
+    <w:p>
+      <w:r>
+        <w:t>The “Recipes” page would look differently, however.  When the user clicks on the “Recipes” button, it redirects to a page where the recipes of the website will be organized by categories including “Recipes By Course”, “Recipes by Occasion”,</w:t>
+      </w:r>
+    </w:p>
+    <w:p>
+      <w:r>
+        <w:t xml:space="preserve">The “Videos” page would have videos from the author of the </w:t>
+      </w:r>
+      <w:proofErr w:type="spellStart"/>
+      <w:r>
+        <w:t>blog</w:t>
+      </w:r>
+      <w:proofErr w:type="spellEnd"/>
+      <w:r>
+        <w:t xml:space="preserve"> (me), whether it </w:t>
+      </w:r>
+      <w:proofErr w:type="gramStart"/>
+      <w:r>
+        <w:t>be</w:t>
+      </w:r>
+      <w:proofErr w:type="gramEnd"/>
+      <w:r>
+        <w:t xml:space="preserve"> recipes or movie reviews or entertaining tips.  The search bar from the home page would also remain on the page should the user want to search using a term rather than a </w:t>
       </w:r>
       <w:r>
         <w:t>category.</w:t>
@@ -49,11 +103,19 @@
     </w:p>
     <w:p/>
     <w:p>
+      <w:proofErr w:type="spellStart"/>
       <w:r>
         <w:rPr>
           <w:u w:val="single"/>
         </w:rPr>
-        <w:t>Nav bar:</w:t>
+        <w:t>Nav</w:t>
+      </w:r>
+      <w:proofErr w:type="spellEnd"/>
+      <w:r>
+        <w:rPr>
+          <w:u w:val="single"/>
+        </w:rPr>
+        <w:t xml:space="preserve"> bar:</w:t>
       </w:r>
     </w:p>
     <w:p>
@@ -85,42 +147,114 @@
         <w:t>users see the poster of the film/show).  There is a “Comedy” page title and a button beside it labeled “Subgenres”.  The “Subgenres” button has a dropdown menu that has a variety of subgenres (dark comedies, romantic comedies, standup come</w:t>
       </w:r>
       <w:r>
-        <w:t>dies, etc.).  When you select a subgenre, all of the titles that are not part of that group fade away (see Netflix as an example).</w:t>
+        <w:t xml:space="preserve">dies, etc.).  When you select a subgenre, all of the titles that are not part of that group fade away (see </w:t>
+      </w:r>
+      <w:proofErr w:type="spellStart"/>
+      <w:r>
+        <w:t>Netflix</w:t>
+      </w:r>
+      <w:proofErr w:type="spellEnd"/>
+      <w:r>
+        <w:t xml:space="preserve"> as an example)</w:t>
+      </w:r>
+    </w:p>
+    <w:p>
+      <w:r>
+        <w:t>Additionally, t</w:t>
+      </w:r>
+      <w:r>
+        <w:t xml:space="preserve">o help with the site organization, I will incorporate an API </w:t>
+      </w:r>
+      <w:r>
+        <w:t xml:space="preserve">using </w:t>
+      </w:r>
+      <w:proofErr w:type="gramStart"/>
+      <w:r>
+        <w:t>imdb.com</w:t>
+      </w:r>
+      <w:proofErr w:type="gramEnd"/>
+      <w:r>
+        <w:t xml:space="preserve"> </w:t>
+      </w:r>
+      <w:r>
+        <w:t>and/</w:t>
+      </w:r>
+      <w:r>
+        <w:t>or justwatch.com</w:t>
+      </w:r>
+      <w:r>
+        <w:t xml:space="preserve"> and/or rottentomatoes.com</w:t>
+      </w:r>
+      <w:r>
+        <w:t xml:space="preserve"> because</w:t>
+      </w:r>
+      <w:r>
+        <w:t xml:space="preserve"> </w:t>
+      </w:r>
+      <w:r>
+        <w:t>it contains all the information</w:t>
+      </w:r>
+      <w:r>
+        <w:t xml:space="preserve"> </w:t>
+      </w:r>
+      <w:r>
+        <w:t xml:space="preserve">I will need for a database.  </w:t>
       </w:r>
     </w:p>
     <w:p/>
     <w:p>
       <w:r>
-        <w:t>Additionally, t</w:t>
-      </w:r>
-      <w:r>
-        <w:t xml:space="preserve">o help with the site organization, I will incorporate an API </w:t>
-      </w:r>
-      <w:r>
-        <w:t xml:space="preserve">using imdb.com </w:t>
-      </w:r>
-      <w:r>
-        <w:t>and/</w:t>
-      </w:r>
-      <w:r>
-        <w:t>or justwatch.com</w:t>
-      </w:r>
-      <w:r>
-        <w:t xml:space="preserve"> because</w:t>
-      </w:r>
-      <w:r>
-        <w:t xml:space="preserve"> </w:t>
-      </w:r>
-      <w:r>
-        <w:t>it contains all the information</w:t>
-      </w:r>
-      <w:r>
-        <w:t xml:space="preserve"> </w:t>
-      </w:r>
-      <w:r>
-        <w:t xml:space="preserve">I will need for a database.  </w:t>
-      </w:r>
-    </w:p>
+        <w:t>Main:</w:t>
+      </w:r>
+    </w:p>
+    <w:p>
+      <w:r>
+        <w:t xml:space="preserve">If a user clicks on either the poster or title, it redirects to the film/show’s designated page.  The “main” section of that page will include an article write up/intro and recipes with images from the film/show in which the recipes correspond.  </w:t>
+      </w:r>
+      <w:r>
+        <w:t xml:space="preserve">The Header and </w:t>
+      </w:r>
+      <w:proofErr w:type="spellStart"/>
+      <w:r>
+        <w:t>Nav</w:t>
+      </w:r>
+      <w:proofErr w:type="spellEnd"/>
+      <w:r>
+        <w:t xml:space="preserve"> bar will remain at the top of the page to make it easy for the user to move about the website.</w:t>
+      </w:r>
+    </w:p>
+    <w:p/>
+    <w:p>
+      <w:r>
+        <w:t>Aside:</w:t>
+      </w:r>
+    </w:p>
+    <w:p>
+      <w:r>
+        <w:t xml:space="preserve">The page will also have an “aside” section where </w:t>
+      </w:r>
+      <w:r>
+        <w:t xml:space="preserve">there will be information including the names of the director, writer, and actors it features, release date, where you can go see it (the platform), a rating from Rotten Tomatoes, and a link to the trailer (via </w:t>
+      </w:r>
+      <w:proofErr w:type="spellStart"/>
+      <w:r>
+        <w:t>YouTube</w:t>
+      </w:r>
+      <w:proofErr w:type="spellEnd"/>
+      <w:r>
+        <w:t xml:space="preserve">). </w:t>
+      </w:r>
+      <w:r>
+        <w:t>Further down in the aside box, the party menu will be written out clearly and be clickable should the user just want information about the food.</w:t>
+      </w:r>
+    </w:p>
+    <w:p>
+      <w:r>
+        <w:t xml:space="preserve">On the home page, the aside has the “About” section as well as an input for users to subscribe. </w:t>
+      </w:r>
+    </w:p>
+    <w:p/>
+    <w:p/>
     <w:sectPr>
       <w:pgSz w:w="12240" w:h="15840"/>
       <w:pgMar w:top="1440" w:right="1800" w:bottom="1440" w:left="1800" w:gutter="0"/>

</xml_diff>